<commit_message>
Added cloud deployment to the syllabus.
</commit_message>
<xml_diff>
--- a/syllabi/4523S2021Syllabus.docx
+++ b/syllabi/4523S2021Syllabus.docx
@@ -1,6 +1,6 @@
 
 <file path=word/document.xml><?xml version="1.0" encoding="utf-8"?>
-<w:document xmlns:wpc="http://schemas.microsoft.com/office/word/2010/wordprocessingCanvas" xmlns:mo="http://schemas.microsoft.com/office/mac/office/2008/main" xmlns:mc="http://schemas.openxmlformats.org/markup-compatibility/2006" xmlns:mv="urn:schemas-microsoft-com:mac:vml" xmlns:o="urn:schemas-microsoft-com:office:office" xmlns:r="http://schemas.openxmlformats.org/officeDocument/2006/relationships" xmlns:m="http://schemas.openxmlformats.org/officeDocument/2006/math" xmlns:v="urn:schemas-microsoft-com:vml" xmlns:wp14="http://schemas.microsoft.com/office/word/2010/wordprocessingDrawing" xmlns:wp="http://schemas.openxmlformats.org/drawingml/2006/wordprocessingDrawing" xmlns:w10="urn:schemas-microsoft-com:office:word" xmlns:w="http://schemas.openxmlformats.org/wordprocessingml/2006/main" xmlns:w14="http://schemas.microsoft.com/office/word/2010/wordml" xmlns:w15="http://schemas.microsoft.com/office/word/2012/wordml" xmlns:wpg="http://schemas.microsoft.com/office/word/2010/wordprocessingGroup" xmlns:wpi="http://schemas.microsoft.com/office/word/2010/wordprocessingInk" xmlns:wne="http://schemas.microsoft.com/office/word/2006/wordml" xmlns:wps="http://schemas.microsoft.com/office/word/2010/wordprocessingShape" mc:Ignorable="w14 w15 wp14">
+<w:document xmlns:wpc="http://schemas.microsoft.com/office/word/2010/wordprocessingCanvas" xmlns:cx="http://schemas.microsoft.com/office/drawing/2014/chartex" xmlns:cx1="http://schemas.microsoft.com/office/drawing/2015/9/8/chartex" xmlns:cx2="http://schemas.microsoft.com/office/drawing/2015/10/21/chartex" xmlns:cx3="http://schemas.microsoft.com/office/drawing/2016/5/9/chartex" xmlns:cx4="http://schemas.microsoft.com/office/drawing/2016/5/10/chartex" xmlns:cx5="http://schemas.microsoft.com/office/drawing/2016/5/11/chartex" xmlns:cx6="http://schemas.microsoft.com/office/drawing/2016/5/12/chartex" xmlns:cx7="http://schemas.microsoft.com/office/drawing/2016/5/13/chartex" xmlns:cx8="http://schemas.microsoft.com/office/drawing/2016/5/14/chartex" xmlns:mc="http://schemas.openxmlformats.org/markup-compatibility/2006" xmlns:aink="http://schemas.microsoft.com/office/drawing/2016/ink" xmlns:am3d="http://schemas.microsoft.com/office/drawing/2017/model3d" xmlns:o="urn:schemas-microsoft-com:office:office" xmlns:r="http://schemas.openxmlformats.org/officeDocument/2006/relationships" xmlns:m="http://schemas.openxmlformats.org/officeDocument/2006/math" xmlns:v="urn:schemas-microsoft-com:vml" xmlns:wp14="http://schemas.microsoft.com/office/word/2010/wordprocessingDrawing" xmlns:wp="http://schemas.openxmlformats.org/drawingml/2006/wordprocessingDrawing" xmlns:w10="urn:schemas-microsoft-com:office:word" xmlns:w="http://schemas.openxmlformats.org/wordprocessingml/2006/main" xmlns:w14="http://schemas.microsoft.com/office/word/2010/wordml" xmlns:w15="http://schemas.microsoft.com/office/word/2012/wordml" xmlns:w16cex="http://schemas.microsoft.com/office/word/2018/wordml/cex" xmlns:w16cid="http://schemas.microsoft.com/office/word/2016/wordml/cid" xmlns:w16="http://schemas.microsoft.com/office/word/2018/wordml" xmlns:w16se="http://schemas.microsoft.com/office/word/2015/wordml/symex" xmlns:wpg="http://schemas.microsoft.com/office/word/2010/wordprocessingGroup" xmlns:wpi="http://schemas.microsoft.com/office/word/2010/wordprocessingInk" xmlns:wne="http://schemas.microsoft.com/office/word/2006/wordml" xmlns:wps="http://schemas.microsoft.com/office/word/2010/wordprocessingShape" mc:Ignorable="w14 w15 w16se w16cid w16 w16cex wp14">
   <w:body>
     <w:p>
       <w:pPr>
@@ -540,7 +540,21 @@
           <w:rFonts w:ascii="Calibri" w:eastAsia="Times New Roman" w:hAnsi="Calibri" w:cs="Calibri"/>
         </w:rPr>
         <w:tab/>
-        <w:t>CS-4513  -  Software Engineering</w:t>
+        <w:t>CS-</w:t>
+      </w:r>
+      <w:proofErr w:type="gramStart"/>
+      <w:r>
+        <w:rPr>
+          <w:rFonts w:ascii="Calibri" w:eastAsia="Times New Roman" w:hAnsi="Calibri" w:cs="Calibri"/>
+        </w:rPr>
+        <w:t>4513  -</w:t>
+      </w:r>
+      <w:proofErr w:type="gramEnd"/>
+      <w:r>
+        <w:rPr>
+          <w:rFonts w:ascii="Calibri" w:eastAsia="Times New Roman" w:hAnsi="Calibri" w:cs="Calibri"/>
+        </w:rPr>
+        <w:t xml:space="preserve">  Software Engineering</w:t>
       </w:r>
     </w:p>
     <w:p>
@@ -847,7 +861,21 @@
         <w:rPr>
           <w:rFonts w:ascii="Calibri" w:hAnsi="Calibri" w:cs="Calibri"/>
         </w:rPr>
-        <w:t xml:space="preserve">Students have the opportunity to demonstrate individual achievement. Each team member has a unique set of documented roles throughout the project life cycle. These roles are selected and the project organization are developed by the project team and specified in the project plan. </w:t>
+        <w:t xml:space="preserve">Students have the opportunity to demonstrate individual achievement. Each team member has a unique set of documented roles throughout the project life cycle. These roles are </w:t>
+      </w:r>
+      <w:proofErr w:type="gramStart"/>
+      <w:r>
+        <w:rPr>
+          <w:rFonts w:ascii="Calibri" w:hAnsi="Calibri" w:cs="Calibri"/>
+        </w:rPr>
+        <w:t>selected</w:t>
+      </w:r>
+      <w:proofErr w:type="gramEnd"/>
+      <w:r>
+        <w:rPr>
+          <w:rFonts w:ascii="Calibri" w:hAnsi="Calibri" w:cs="Calibri"/>
+        </w:rPr>
+        <w:t xml:space="preserve"> and the project organization are developed by the project team and specified in the project plan. </w:t>
       </w:r>
     </w:p>
     <w:p>
@@ -925,7 +953,21 @@
         <w:rPr>
           <w:rFonts w:ascii="Calibri" w:hAnsi="Calibri" w:cs="Calibri"/>
         </w:rPr>
-        <w:t xml:space="preserve"> software engineering techniques. Students design and implement a computer-based software system covering life cycle phases of requirements engineering, architecture, analysis, design, and implementation. </w:t>
+        <w:t xml:space="preserve"> software engineering techniques. </w:t>
+      </w:r>
+      <w:proofErr w:type="gramStart"/>
+      <w:r>
+        <w:rPr>
+          <w:rFonts w:ascii="Calibri" w:hAnsi="Calibri" w:cs="Calibri"/>
+        </w:rPr>
+        <w:t>Students</w:t>
+      </w:r>
+      <w:proofErr w:type="gramEnd"/>
+      <w:r>
+        <w:rPr>
+          <w:rFonts w:ascii="Calibri" w:hAnsi="Calibri" w:cs="Calibri"/>
+        </w:rPr>
+        <w:t xml:space="preserve"> design and implement a computer-based software system covering life cycle phases of requirements engineering, architecture, analysis, design, and implementation. </w:t>
       </w:r>
     </w:p>
     <w:p>
@@ -1072,79 +1114,13 @@
         </w:rPr>
         <w:t>Grading</w:t>
       </w:r>
-    </w:p>
-    <w:p>
-      <w:pPr>
-        <w:spacing w:before="100" w:beforeAutospacing="1" w:after="100" w:afterAutospacing="1"/>
-        <w:ind w:left="720"/>
-        <w:rPr>
-          <w:rFonts w:ascii="Times New Roman" w:eastAsia="Times New Roman" w:hAnsi="Times New Roman" w:cs="Times New Roman"/>
-        </w:rPr>
-      </w:pPr>
       <w:r>
         <w:rPr>
           <w:rFonts w:ascii="TimesNewRomanPSMT" w:eastAsia="Times New Roman" w:hAnsi="TimesNewRomanPSMT" w:cs="Times New Roman"/>
           <w:sz w:val="22"/>
           <w:szCs w:val="22"/>
         </w:rPr>
-        <w:t xml:space="preserve">More than 3 unexcused absences or missed quizzes will result in a reduction in attendance and participation grading points. </w:t>
-      </w:r>
-    </w:p>
-    <w:p>
-      <w:pPr>
-        <w:spacing w:before="100" w:beforeAutospacing="1" w:after="100" w:afterAutospacing="1"/>
-        <w:ind w:firstLine="720"/>
-        <w:rPr>
-          <w:rFonts w:ascii="Calibri" w:eastAsia="Times New Roman" w:hAnsi="Calibri" w:cs="Calibri"/>
-        </w:rPr>
-      </w:pPr>
-      <w:r>
-        <w:rPr>
-          <w:rFonts w:ascii="Calibri" w:eastAsia="Times New Roman" w:hAnsi="Calibri" w:cs="Calibri"/>
-        </w:rPr>
-        <w:t>Project Proposal</w:t>
-      </w:r>
-      <w:r>
-        <w:rPr>
-          <w:rFonts w:ascii="Calibri" w:eastAsia="Times New Roman" w:hAnsi="Calibri" w:cs="Calibri"/>
-        </w:rPr>
-        <w:tab/>
-      </w:r>
-      <w:r>
-        <w:rPr>
-          <w:rFonts w:ascii="Calibri" w:eastAsia="Times New Roman" w:hAnsi="Calibri" w:cs="Calibri"/>
-        </w:rPr>
-        <w:tab/>
-      </w:r>
-      <w:r>
-        <w:rPr>
-          <w:rFonts w:ascii="Calibri" w:eastAsia="Times New Roman" w:hAnsi="Calibri" w:cs="Calibri"/>
-        </w:rPr>
-        <w:tab/>
-      </w:r>
-      <w:r>
-        <w:rPr>
-          <w:rFonts w:ascii="Calibri" w:eastAsia="Times New Roman" w:hAnsi="Calibri" w:cs="Calibri"/>
-        </w:rPr>
-        <w:tab/>
-      </w:r>
-      <w:r>
-        <w:rPr>
-          <w:rFonts w:ascii="Calibri" w:eastAsia="Times New Roman" w:hAnsi="Calibri" w:cs="Calibri"/>
-        </w:rPr>
-        <w:tab/>
-      </w:r>
-      <w:r>
-        <w:rPr>
-          <w:rFonts w:ascii="Calibri" w:eastAsia="Times New Roman" w:hAnsi="Calibri" w:cs="Calibri"/>
-        </w:rPr>
-        <w:tab/>
-      </w:r>
-      <w:r>
-        <w:rPr>
-          <w:rFonts w:ascii="Calibri" w:eastAsia="Times New Roman" w:hAnsi="Calibri" w:cs="Calibri"/>
-        </w:rPr>
-        <w:t>5%</w:t>
+        <w:t xml:space="preserve"> </w:t>
       </w:r>
     </w:p>
     <w:p>
@@ -1396,60 +1372,52 @@
         <w:ind w:firstLine="720"/>
         <w:contextualSpacing/>
         <w:rPr>
-          <w:rFonts w:ascii="Times New Roman" w:eastAsia="Times New Roman" w:hAnsi="Times New Roman" w:cs="Times New Roman"/>
-        </w:rPr>
-      </w:pPr>
-      <w:r>
-        <w:rPr>
-          <w:rFonts w:ascii="Calibri" w:eastAsia="Times New Roman" w:hAnsi="Calibri" w:cs="Calibri"/>
-        </w:rPr>
-        <w:t>Code review</w:t>
-      </w:r>
-      <w:r>
-        <w:rPr>
-          <w:rFonts w:ascii="Calibri" w:eastAsia="Times New Roman" w:hAnsi="Calibri" w:cs="Calibri"/>
-        </w:rPr>
-        <w:tab/>
-      </w:r>
-      <w:r>
-        <w:rPr>
-          <w:rFonts w:ascii="Calibri" w:eastAsia="Times New Roman" w:hAnsi="Calibri" w:cs="Calibri"/>
-        </w:rPr>
-        <w:tab/>
-      </w:r>
-      <w:r>
-        <w:rPr>
-          <w:rFonts w:ascii="Calibri" w:eastAsia="Times New Roman" w:hAnsi="Calibri" w:cs="Calibri"/>
-        </w:rPr>
-        <w:tab/>
-      </w:r>
-      <w:r>
-        <w:rPr>
-          <w:rFonts w:ascii="Calibri" w:eastAsia="Times New Roman" w:hAnsi="Calibri" w:cs="Calibri"/>
-        </w:rPr>
-        <w:tab/>
-      </w:r>
-      <w:r>
-        <w:rPr>
-          <w:rFonts w:ascii="Calibri" w:eastAsia="Times New Roman" w:hAnsi="Calibri" w:cs="Calibri"/>
-        </w:rPr>
-        <w:tab/>
-      </w:r>
-      <w:r>
-        <w:rPr>
-          <w:rFonts w:ascii="Calibri" w:eastAsia="Times New Roman" w:hAnsi="Calibri" w:cs="Calibri"/>
-        </w:rPr>
-        <w:tab/>
-      </w:r>
-      <w:r>
-        <w:rPr>
-          <w:rFonts w:ascii="Calibri" w:eastAsia="Times New Roman" w:hAnsi="Calibri" w:cs="Calibri"/>
-        </w:rPr>
-        <w:tab/>
-        <w:t>15%</w:t>
-      </w:r>
-      <w:bookmarkStart w:id="0" w:name="_GoBack"/>
-      <w:bookmarkEnd w:id="0"/>
+          <w:rFonts w:ascii="Calibri" w:eastAsia="Times New Roman" w:hAnsi="Calibri" w:cs="Calibri"/>
+        </w:rPr>
+      </w:pPr>
+      <w:r>
+        <w:rPr>
+          <w:rFonts w:ascii="Calibri" w:eastAsia="Times New Roman" w:hAnsi="Calibri" w:cs="Calibri"/>
+        </w:rPr>
+        <w:t>Cloud deployment</w:t>
+      </w:r>
+      <w:r>
+        <w:rPr>
+          <w:rFonts w:ascii="Calibri" w:eastAsia="Times New Roman" w:hAnsi="Calibri" w:cs="Calibri"/>
+        </w:rPr>
+        <w:tab/>
+      </w:r>
+      <w:r>
+        <w:rPr>
+          <w:rFonts w:ascii="Calibri" w:eastAsia="Times New Roman" w:hAnsi="Calibri" w:cs="Calibri"/>
+        </w:rPr>
+        <w:tab/>
+      </w:r>
+      <w:r>
+        <w:rPr>
+          <w:rFonts w:ascii="Calibri" w:eastAsia="Times New Roman" w:hAnsi="Calibri" w:cs="Calibri"/>
+        </w:rPr>
+        <w:tab/>
+      </w:r>
+      <w:r>
+        <w:rPr>
+          <w:rFonts w:ascii="Calibri" w:eastAsia="Times New Roman" w:hAnsi="Calibri" w:cs="Calibri"/>
+        </w:rPr>
+        <w:tab/>
+      </w:r>
+      <w:r>
+        <w:rPr>
+          <w:rFonts w:ascii="Calibri" w:eastAsia="Times New Roman" w:hAnsi="Calibri" w:cs="Calibri"/>
+        </w:rPr>
+        <w:tab/>
+      </w:r>
+      <w:r>
+        <w:rPr>
+          <w:rFonts w:ascii="Calibri" w:eastAsia="Times New Roman" w:hAnsi="Calibri" w:cs="Calibri"/>
+        </w:rPr>
+        <w:tab/>
+        <w:t>10%</w:t>
+      </w:r>
     </w:p>
     <w:p>
       <w:pPr>
@@ -1474,6 +1442,75 @@
         <w:rPr>
           <w:rFonts w:ascii="Calibri" w:eastAsia="Times New Roman" w:hAnsi="Calibri" w:cs="Calibri"/>
         </w:rPr>
+        <w:t>Code review</w:t>
+      </w:r>
+      <w:r>
+        <w:rPr>
+          <w:rFonts w:ascii="Calibri" w:eastAsia="Times New Roman" w:hAnsi="Calibri" w:cs="Calibri"/>
+        </w:rPr>
+        <w:tab/>
+      </w:r>
+      <w:r>
+        <w:rPr>
+          <w:rFonts w:ascii="Calibri" w:eastAsia="Times New Roman" w:hAnsi="Calibri" w:cs="Calibri"/>
+        </w:rPr>
+        <w:tab/>
+      </w:r>
+      <w:r>
+        <w:rPr>
+          <w:rFonts w:ascii="Calibri" w:eastAsia="Times New Roman" w:hAnsi="Calibri" w:cs="Calibri"/>
+        </w:rPr>
+        <w:tab/>
+      </w:r>
+      <w:r>
+        <w:rPr>
+          <w:rFonts w:ascii="Calibri" w:eastAsia="Times New Roman" w:hAnsi="Calibri" w:cs="Calibri"/>
+        </w:rPr>
+        <w:tab/>
+      </w:r>
+      <w:r>
+        <w:rPr>
+          <w:rFonts w:ascii="Calibri" w:eastAsia="Times New Roman" w:hAnsi="Calibri" w:cs="Calibri"/>
+        </w:rPr>
+        <w:tab/>
+      </w:r>
+      <w:r>
+        <w:rPr>
+          <w:rFonts w:ascii="Calibri" w:eastAsia="Times New Roman" w:hAnsi="Calibri" w:cs="Calibri"/>
+        </w:rPr>
+        <w:tab/>
+      </w:r>
+      <w:r>
+        <w:rPr>
+          <w:rFonts w:ascii="Calibri" w:eastAsia="Times New Roman" w:hAnsi="Calibri" w:cs="Calibri"/>
+        </w:rPr>
+        <w:tab/>
+        <w:t>15%</w:t>
+      </w:r>
+    </w:p>
+    <w:p>
+      <w:pPr>
+        <w:spacing w:before="100" w:beforeAutospacing="1" w:after="100" w:afterAutospacing="1"/>
+        <w:ind w:firstLine="720"/>
+        <w:contextualSpacing/>
+        <w:rPr>
+          <w:rFonts w:ascii="Calibri" w:eastAsia="Times New Roman" w:hAnsi="Calibri" w:cs="Calibri"/>
+        </w:rPr>
+      </w:pPr>
+    </w:p>
+    <w:p>
+      <w:pPr>
+        <w:spacing w:before="100" w:beforeAutospacing="1" w:after="100" w:afterAutospacing="1"/>
+        <w:ind w:firstLine="720"/>
+        <w:contextualSpacing/>
+        <w:rPr>
+          <w:rFonts w:ascii="Times New Roman" w:eastAsia="Times New Roman" w:hAnsi="Times New Roman" w:cs="Times New Roman"/>
+        </w:rPr>
+      </w:pPr>
+      <w:r>
+        <w:rPr>
+          <w:rFonts w:ascii="Calibri" w:eastAsia="Times New Roman" w:hAnsi="Calibri" w:cs="Calibri"/>
+        </w:rPr>
         <w:t xml:space="preserve">Presentation/Demonstration </w:t>
       </w:r>
       <w:r>
@@ -1505,7 +1542,18 @@
           <w:rFonts w:ascii="Calibri" w:eastAsia="Times New Roman" w:hAnsi="Calibri" w:cs="Calibri"/>
         </w:rPr>
         <w:tab/>
-        <w:t>35%</w:t>
+      </w:r>
+      <w:r>
+        <w:rPr>
+          <w:rFonts w:ascii="Calibri" w:eastAsia="Times New Roman" w:hAnsi="Calibri" w:cs="Calibri"/>
+        </w:rPr>
+        <w:t>30</w:t>
+      </w:r>
+      <w:r>
+        <w:rPr>
+          <w:rFonts w:ascii="Calibri" w:eastAsia="Times New Roman" w:hAnsi="Calibri" w:cs="Calibri"/>
+        </w:rPr>
+        <w:t>%</w:t>
       </w:r>
     </w:p>
     <w:p>
@@ -1646,7 +1694,6 @@
           <w:bCs/>
           <w:color w:val="518CD3"/>
         </w:rPr>
-        <w:lastRenderedPageBreak/>
         <w:t xml:space="preserve">Class Attendance </w:t>
       </w:r>
     </w:p>
@@ -1664,7 +1711,8 @@
           <w:sz w:val="22"/>
           <w:szCs w:val="22"/>
         </w:rPr>
-        <w:t xml:space="preserve">Students are expected to attend all lectures and participate in class discussions. For excused absences see the NYU Tandon Policies and Procedures. More than 3 unexcused absences or missed quizzes will result in a reduction in attendance and participation grading points. </w:t>
+        <w:lastRenderedPageBreak/>
+        <w:t>Students are expected to attend all lectures and participate in class discussions. For excused absences see the NYU Tandon Policies and Procedures.</w:t>
       </w:r>
     </w:p>
     <w:p>
@@ -1911,7 +1959,21 @@
         <w:rPr>
           <w:rFonts w:ascii="Calibri" w:hAnsi="Calibri" w:cs="Calibri"/>
         </w:rPr>
-        <w:t xml:space="preserve">Format/Media: PowerPoint or another delivery mechanism (i.e. Web- based) </w:t>
+        <w:t>Format/Media: PowerPoint or another delivery mechanism (</w:t>
+      </w:r>
+      <w:proofErr w:type="gramStart"/>
+      <w:r>
+        <w:rPr>
+          <w:rFonts w:ascii="Calibri" w:hAnsi="Calibri" w:cs="Calibri"/>
+        </w:rPr>
+        <w:t>i.e.</w:t>
+      </w:r>
+      <w:proofErr w:type="gramEnd"/>
+      <w:r>
+        <w:rPr>
+          <w:rFonts w:ascii="Calibri" w:hAnsi="Calibri" w:cs="Calibri"/>
+        </w:rPr>
+        <w:t xml:space="preserve"> Web- based) </w:t>
       </w:r>
     </w:p>
     <w:p>
@@ -2207,7 +2269,6 @@
         <w:rPr>
           <w:rFonts w:ascii="Calibri" w:hAnsi="Calibri" w:cs="Calibri"/>
         </w:rPr>
-        <w:lastRenderedPageBreak/>
         <w:t xml:space="preserve">Submission: Presentations are to be posted to the team assignment </w:t>
       </w:r>
     </w:p>
@@ -2646,7 +2707,6 @@
           <w:sz w:val="22"/>
           <w:szCs w:val="22"/>
         </w:rPr>
-        <w:lastRenderedPageBreak/>
         <w:t xml:space="preserve">Exact dates of absence </w:t>
       </w:r>
     </w:p>
@@ -2718,6 +2778,7 @@
           <w:sz w:val="22"/>
           <w:szCs w:val="22"/>
         </w:rPr>
+        <w:lastRenderedPageBreak/>
         <w:t xml:space="preserve">**If medical documentation does not list the above, your request for excused absence will be considered incomplete, which may delay processing the request. ** </w:t>
       </w:r>
     </w:p>
@@ -2972,7 +3033,6 @@
           <w:sz w:val="20"/>
           <w:szCs w:val="20"/>
         </w:rPr>
-        <w:lastRenderedPageBreak/>
         <w:t>Reporting an Incident of Sexual Assault, Harassment, or Other Sexual Misconduct. Anyone may report an alleged incident to any of the following:</w:t>
       </w:r>
       <w:r>
@@ -3023,6 +3083,7 @@
           <w:sz w:val="20"/>
           <w:szCs w:val="20"/>
         </w:rPr>
+        <w:lastRenderedPageBreak/>
         <w:t>A Residence Life and Housing staff member (212-998-4600)</w:t>
       </w:r>
     </w:p>
@@ -3129,8 +3190,8 @@
 </file>
 
 <file path=word/numbering.xml><?xml version="1.0" encoding="utf-8"?>
-<w:numbering xmlns:wpc="http://schemas.microsoft.com/office/word/2010/wordprocessingCanvas" xmlns:mo="http://schemas.microsoft.com/office/mac/office/2008/main" xmlns:mc="http://schemas.openxmlformats.org/markup-compatibility/2006" xmlns:mv="urn:schemas-microsoft-com:mac:vml" xmlns:o="urn:schemas-microsoft-com:office:office" xmlns:r="http://schemas.openxmlformats.org/officeDocument/2006/relationships" xmlns:m="http://schemas.openxmlformats.org/officeDocument/2006/math" xmlns:v="urn:schemas-microsoft-com:vml" xmlns:wp14="http://schemas.microsoft.com/office/word/2010/wordprocessingDrawing" xmlns:wp="http://schemas.openxmlformats.org/drawingml/2006/wordprocessingDrawing" xmlns:w10="urn:schemas-microsoft-com:office:word" xmlns:w="http://schemas.openxmlformats.org/wordprocessingml/2006/main" xmlns:w14="http://schemas.microsoft.com/office/word/2010/wordml" xmlns:w15="http://schemas.microsoft.com/office/word/2012/wordml" xmlns:wpg="http://schemas.microsoft.com/office/word/2010/wordprocessingGroup" xmlns:wpi="http://schemas.microsoft.com/office/word/2010/wordprocessingInk" xmlns:wne="http://schemas.microsoft.com/office/word/2006/wordml" xmlns:wps="http://schemas.microsoft.com/office/word/2010/wordprocessingShape" mc:Ignorable="w14 w15 wp14">
-  <w:abstractNum w:abstractNumId="0">
+<w:numbering xmlns:wpc="http://schemas.microsoft.com/office/word/2010/wordprocessingCanvas" xmlns:cx="http://schemas.microsoft.com/office/drawing/2014/chartex" xmlns:cx1="http://schemas.microsoft.com/office/drawing/2015/9/8/chartex" xmlns:cx2="http://schemas.microsoft.com/office/drawing/2015/10/21/chartex" xmlns:cx3="http://schemas.microsoft.com/office/drawing/2016/5/9/chartex" xmlns:cx4="http://schemas.microsoft.com/office/drawing/2016/5/10/chartex" xmlns:cx5="http://schemas.microsoft.com/office/drawing/2016/5/11/chartex" xmlns:cx6="http://schemas.microsoft.com/office/drawing/2016/5/12/chartex" xmlns:cx7="http://schemas.microsoft.com/office/drawing/2016/5/13/chartex" xmlns:cx8="http://schemas.microsoft.com/office/drawing/2016/5/14/chartex" xmlns:mc="http://schemas.openxmlformats.org/markup-compatibility/2006" xmlns:aink="http://schemas.microsoft.com/office/drawing/2016/ink" xmlns:am3d="http://schemas.microsoft.com/office/drawing/2017/model3d" xmlns:o="urn:schemas-microsoft-com:office:office" xmlns:r="http://schemas.openxmlformats.org/officeDocument/2006/relationships" xmlns:m="http://schemas.openxmlformats.org/officeDocument/2006/math" xmlns:v="urn:schemas-microsoft-com:vml" xmlns:wp14="http://schemas.microsoft.com/office/word/2010/wordprocessingDrawing" xmlns:wp="http://schemas.openxmlformats.org/drawingml/2006/wordprocessingDrawing" xmlns:w10="urn:schemas-microsoft-com:office:word" xmlns:w="http://schemas.openxmlformats.org/wordprocessingml/2006/main" xmlns:w14="http://schemas.microsoft.com/office/word/2010/wordml" xmlns:w15="http://schemas.microsoft.com/office/word/2012/wordml" xmlns:w16cex="http://schemas.microsoft.com/office/word/2018/wordml/cex" xmlns:w16cid="http://schemas.microsoft.com/office/word/2016/wordml/cid" xmlns:w16="http://schemas.microsoft.com/office/word/2018/wordml" xmlns:w16se="http://schemas.microsoft.com/office/word/2015/wordml/symex" xmlns:wpg="http://schemas.microsoft.com/office/word/2010/wordprocessingGroup" xmlns:wpi="http://schemas.microsoft.com/office/word/2010/wordprocessingInk" xmlns:wne="http://schemas.microsoft.com/office/word/2006/wordml" xmlns:wps="http://schemas.microsoft.com/office/word/2010/wordprocessingShape" mc:Ignorable="w14 w15 w16se w16cid w16 w16cex wp14">
+  <w:abstractNum w:abstractNumId="0" w15:restartNumberingAfterBreak="0">
     <w:nsid w:val="0A0E7F21"/>
     <w:multiLevelType w:val="multilevel"/>
     <w:tmpl w:val="E9ECA58C"/>
@@ -3243,7 +3304,7 @@
       </w:pPr>
     </w:lvl>
   </w:abstractNum>
-  <w:abstractNum w:abstractNumId="1">
+  <w:abstractNum w:abstractNumId="1" w15:restartNumberingAfterBreak="0">
     <w:nsid w:val="0DAB78C5"/>
     <w:multiLevelType w:val="multilevel"/>
     <w:tmpl w:val="F8D22B5E"/>
@@ -3392,7 +3453,7 @@
       </w:rPr>
     </w:lvl>
   </w:abstractNum>
-  <w:abstractNum w:abstractNumId="2">
+  <w:abstractNum w:abstractNumId="2" w15:restartNumberingAfterBreak="0">
     <w:nsid w:val="276577C6"/>
     <w:multiLevelType w:val="multilevel"/>
     <w:tmpl w:val="576A086C"/>
@@ -3541,7 +3602,7 @@
       </w:rPr>
     </w:lvl>
   </w:abstractNum>
-  <w:abstractNum w:abstractNumId="3">
+  <w:abstractNum w:abstractNumId="3" w15:restartNumberingAfterBreak="0">
     <w:nsid w:val="2DF830CD"/>
     <w:multiLevelType w:val="multilevel"/>
     <w:tmpl w:val="EE363BA8"/>
@@ -3690,7 +3751,7 @@
       </w:rPr>
     </w:lvl>
   </w:abstractNum>
-  <w:abstractNum w:abstractNumId="4">
+  <w:abstractNum w:abstractNumId="4" w15:restartNumberingAfterBreak="0">
     <w:nsid w:val="410D5122"/>
     <w:multiLevelType w:val="multilevel"/>
     <w:tmpl w:val="922AD8BA"/>
@@ -3839,7 +3900,7 @@
       </w:rPr>
     </w:lvl>
   </w:abstractNum>
-  <w:abstractNum w:abstractNumId="5">
+  <w:abstractNum w:abstractNumId="5" w15:restartNumberingAfterBreak="0">
     <w:nsid w:val="4B1E75D7"/>
     <w:multiLevelType w:val="multilevel"/>
     <w:tmpl w:val="F842AD0C"/>
@@ -3988,7 +4049,7 @@
       </w:rPr>
     </w:lvl>
   </w:abstractNum>
-  <w:abstractNum w:abstractNumId="6">
+  <w:abstractNum w:abstractNumId="6" w15:restartNumberingAfterBreak="0">
     <w:nsid w:val="578F551D"/>
     <w:multiLevelType w:val="multilevel"/>
     <w:tmpl w:val="01020BC6"/>
@@ -4137,7 +4198,7 @@
       </w:rPr>
     </w:lvl>
   </w:abstractNum>
-  <w:abstractNum w:abstractNumId="7">
+  <w:abstractNum w:abstractNumId="7" w15:restartNumberingAfterBreak="0">
     <w:nsid w:val="5861579E"/>
     <w:multiLevelType w:val="hybridMultilevel"/>
     <w:tmpl w:val="207CBC22"/>
@@ -4250,7 +4311,7 @@
       </w:rPr>
     </w:lvl>
   </w:abstractNum>
-  <w:abstractNum w:abstractNumId="8">
+  <w:abstractNum w:abstractNumId="8" w15:restartNumberingAfterBreak="0">
     <w:nsid w:val="655F28D6"/>
     <w:multiLevelType w:val="hybridMultilevel"/>
     <w:tmpl w:val="9D12397E"/>
@@ -4363,7 +4424,7 @@
       </w:rPr>
     </w:lvl>
   </w:abstractNum>
-  <w:abstractNum w:abstractNumId="9">
+  <w:abstractNum w:abstractNumId="9" w15:restartNumberingAfterBreak="0">
     <w:nsid w:val="66F62D9A"/>
     <w:multiLevelType w:val="multilevel"/>
     <w:tmpl w:val="6B9A6020"/>
@@ -4512,7 +4573,7 @@
       </w:rPr>
     </w:lvl>
   </w:abstractNum>
-  <w:abstractNum w:abstractNumId="10">
+  <w:abstractNum w:abstractNumId="10" w15:restartNumberingAfterBreak="0">
     <w:nsid w:val="6C014327"/>
     <w:multiLevelType w:val="multilevel"/>
     <w:tmpl w:val="E9FAE150"/>
@@ -4661,7 +4722,7 @@
       </w:rPr>
     </w:lvl>
   </w:abstractNum>
-  <w:abstractNum w:abstractNumId="11">
+  <w:abstractNum w:abstractNumId="11" w15:restartNumberingAfterBreak="0">
     <w:nsid w:val="73BC5247"/>
     <w:multiLevelType w:val="multilevel"/>
     <w:tmpl w:val="7F82277E"/>
@@ -4810,7 +4871,7 @@
       </w:rPr>
     </w:lvl>
   </w:abstractNum>
-  <w:abstractNum w:abstractNumId="12">
+  <w:abstractNum w:abstractNumId="12" w15:restartNumberingAfterBreak="0">
     <w:nsid w:val="7ECB0CFB"/>
     <w:multiLevelType w:val="multilevel"/>
     <w:tmpl w:val="4FA28868"/>
@@ -4959,7 +5020,7 @@
       </w:rPr>
     </w:lvl>
   </w:abstractNum>
-  <w:abstractNum w:abstractNumId="13">
+  <w:abstractNum w:abstractNumId="13" w15:restartNumberingAfterBreak="0">
     <w:nsid w:val="7FAF3BA7"/>
     <w:multiLevelType w:val="multilevel"/>
     <w:tmpl w:val="6F7C4FEE"/>
@@ -5154,7 +5215,7 @@
 </file>
 
 <file path=word/styles.xml><?xml version="1.0" encoding="utf-8"?>
-<w:styles xmlns:mc="http://schemas.openxmlformats.org/markup-compatibility/2006" xmlns:r="http://schemas.openxmlformats.org/officeDocument/2006/relationships" xmlns:w="http://schemas.openxmlformats.org/wordprocessingml/2006/main" xmlns:w14="http://schemas.microsoft.com/office/word/2010/wordml" xmlns:w15="http://schemas.microsoft.com/office/word/2012/wordml" mc:Ignorable="w14 w15">
+<w:styles xmlns:mc="http://schemas.openxmlformats.org/markup-compatibility/2006" xmlns:r="http://schemas.openxmlformats.org/officeDocument/2006/relationships" xmlns:w="http://schemas.openxmlformats.org/wordprocessingml/2006/main" xmlns:w14="http://schemas.microsoft.com/office/word/2010/wordml" xmlns:w15="http://schemas.microsoft.com/office/word/2012/wordml" xmlns:w16cex="http://schemas.microsoft.com/office/word/2018/wordml/cex" xmlns:w16cid="http://schemas.microsoft.com/office/word/2016/wordml/cid" xmlns:w16="http://schemas.microsoft.com/office/word/2018/wordml" xmlns:w16se="http://schemas.microsoft.com/office/word/2015/wordml/symex" mc:Ignorable="w14 w15 w16se w16cid w16 w16cex">
   <w:docDefaults>
     <w:rPrDefault>
       <w:rPr>
@@ -5166,7 +5227,7 @@
     </w:rPrDefault>
     <w:pPrDefault/>
   </w:docDefaults>
-  <w:latentStyles w:defLockedState="0" w:defUIPriority="99" w:defSemiHidden="0" w:defUnhideWhenUsed="0" w:defQFormat="0" w:count="382">
+  <w:latentStyles w:defLockedState="0" w:defUIPriority="99" w:defSemiHidden="0" w:defUnhideWhenUsed="0" w:defQFormat="0" w:count="376">
     <w:lsdException w:name="Normal" w:uiPriority="0" w:qFormat="1"/>
     <w:lsdException w:name="heading 1" w:uiPriority="9" w:qFormat="1"/>
     <w:lsdException w:name="heading 2" w:semiHidden="1" w:uiPriority="9" w:unhideWhenUsed="1" w:qFormat="1"/>
@@ -5596,8 +5657,8 @@
       <w:u w:val="single"/>
     </w:rPr>
   </w:style>
-  <w:style w:type="character" w:customStyle="1" w:styleId="UnresolvedMention">
-    <w:name w:val="Unresolved Mention"/>
+  <w:style w:type="character" w:customStyle="1" w:styleId="UnresolvedMention1">
+    <w:name w:val="Unresolved Mention1"/>
     <w:basedOn w:val="DefaultParagraphFont"/>
     <w:uiPriority w:val="99"/>
     <w:semiHidden/>

</xml_diff>